<commit_message>
Nima heeft hele goeie feedback gegeven
</commit_message>
<xml_diff>
--- a/Documentatie/Projectplan.docx
+++ b/Documentatie/Projectplan.docx
@@ -4,7 +4,7 @@
   <w:body>
     <w:p>
       <w:pPr>
-        <w:pStyle w:val="Title"/>
+        <w:pStyle w:val="Titel"/>
         <w:jc w:val="center"/>
         <w:rPr>
           <w:b/>
@@ -196,6 +196,16 @@
     </w:p>
     <w:sdt>
       <w:sdtPr>
+        <w:rPr>
+          <w:rFonts w:asciiTheme="minorHAnsi" w:eastAsiaTheme="minorHAnsi" w:hAnsiTheme="minorHAnsi" w:cstheme="minorBidi"/>
+          <w:b w:val="0"/>
+          <w:bCs w:val="0"/>
+          <w:color w:val="auto"/>
+          <w:kern w:val="2"/>
+          <w:sz w:val="24"/>
+          <w:szCs w:val="24"/>
+          <w14:ligatures w14:val="standardContextual"/>
+        </w:rPr>
         <w:id w:val="-1593696795"/>
         <w:docPartObj>
           <w:docPartGallery w:val="Table of Contents"/>
@@ -204,19 +214,13 @@
       </w:sdtPr>
       <w:sdtEndPr>
         <w:rPr>
-          <w:rFonts w:asciiTheme="minorHAnsi" w:eastAsiaTheme="minorHAnsi" w:hAnsiTheme="minorHAnsi" w:cstheme="minorBidi"/>
           <w:noProof/>
-          <w:color w:val="auto"/>
-          <w:kern w:val="2"/>
-          <w:sz w:val="24"/>
-          <w:szCs w:val="24"/>
-          <w14:ligatures w14:val="standardContextual"/>
         </w:rPr>
       </w:sdtEndPr>
       <w:sdtContent>
         <w:p>
           <w:pPr>
-            <w:pStyle w:val="TOCHeading"/>
+            <w:pStyle w:val="Kopvaninhoudsopgave"/>
           </w:pPr>
           <w:r>
             <w:t>Table of Contents</w:t>
@@ -224,7 +228,7 @@
         </w:p>
         <w:p>
           <w:pPr>
-            <w:pStyle w:val="TOC1"/>
+            <w:pStyle w:val="Inhopg1"/>
             <w:tabs>
               <w:tab w:val="right" w:leader="dot" w:pos="9350"/>
             </w:tabs>
@@ -315,7 +319,7 @@
         </w:p>
         <w:p>
           <w:pPr>
-            <w:pStyle w:val="TOC2"/>
+            <w:pStyle w:val="Inhopg2"/>
             <w:tabs>
               <w:tab w:val="right" w:leader="dot" w:pos="9350"/>
             </w:tabs>
@@ -389,7 +393,7 @@
         </w:p>
         <w:p>
           <w:pPr>
-            <w:pStyle w:val="TOC2"/>
+            <w:pStyle w:val="Inhopg2"/>
             <w:tabs>
               <w:tab w:val="right" w:leader="dot" w:pos="9350"/>
             </w:tabs>
@@ -463,7 +467,7 @@
         </w:p>
         <w:p>
           <w:pPr>
-            <w:pStyle w:val="TOC2"/>
+            <w:pStyle w:val="Inhopg2"/>
             <w:tabs>
               <w:tab w:val="right" w:leader="dot" w:pos="9350"/>
             </w:tabs>
@@ -537,7 +541,7 @@
         </w:p>
         <w:p>
           <w:pPr>
-            <w:pStyle w:val="TOC2"/>
+            <w:pStyle w:val="Inhopg2"/>
             <w:tabs>
               <w:tab w:val="right" w:leader="dot" w:pos="9350"/>
             </w:tabs>
@@ -611,7 +615,7 @@
         </w:p>
         <w:p>
           <w:pPr>
-            <w:pStyle w:val="TOC1"/>
+            <w:pStyle w:val="Inhopg1"/>
             <w:tabs>
               <w:tab w:val="right" w:leader="dot" w:pos="9350"/>
             </w:tabs>
@@ -685,7 +689,7 @@
         </w:p>
         <w:p>
           <w:pPr>
-            <w:pStyle w:val="TOC1"/>
+            <w:pStyle w:val="Inhopg1"/>
             <w:tabs>
               <w:tab w:val="right" w:leader="dot" w:pos="9350"/>
             </w:tabs>
@@ -759,7 +763,7 @@
         </w:p>
         <w:p>
           <w:pPr>
-            <w:pStyle w:val="TOC2"/>
+            <w:pStyle w:val="Inhopg2"/>
             <w:tabs>
               <w:tab w:val="right" w:leader="dot" w:pos="9350"/>
             </w:tabs>
@@ -833,7 +837,7 @@
         </w:p>
         <w:p>
           <w:pPr>
-            <w:pStyle w:val="TOC2"/>
+            <w:pStyle w:val="Inhopg2"/>
             <w:tabs>
               <w:tab w:val="right" w:leader="dot" w:pos="9350"/>
             </w:tabs>
@@ -907,7 +911,7 @@
         </w:p>
         <w:p>
           <w:pPr>
-            <w:pStyle w:val="TOC1"/>
+            <w:pStyle w:val="Inhopg1"/>
             <w:tabs>
               <w:tab w:val="right" w:leader="dot" w:pos="9350"/>
             </w:tabs>
@@ -981,7 +985,7 @@
         </w:p>
         <w:p>
           <w:pPr>
-            <w:pStyle w:val="TOC2"/>
+            <w:pStyle w:val="Inhopg2"/>
             <w:tabs>
               <w:tab w:val="right" w:leader="dot" w:pos="9350"/>
             </w:tabs>
@@ -1055,7 +1059,7 @@
         </w:p>
         <w:p>
           <w:pPr>
-            <w:pStyle w:val="TOC2"/>
+            <w:pStyle w:val="Inhopg2"/>
             <w:tabs>
               <w:tab w:val="right" w:leader="dot" w:pos="9350"/>
             </w:tabs>
@@ -1129,7 +1133,7 @@
         </w:p>
         <w:p>
           <w:pPr>
-            <w:pStyle w:val="TOC2"/>
+            <w:pStyle w:val="Inhopg2"/>
             <w:tabs>
               <w:tab w:val="right" w:leader="dot" w:pos="9350"/>
             </w:tabs>
@@ -1203,7 +1207,7 @@
         </w:p>
         <w:p>
           <w:pPr>
-            <w:pStyle w:val="TOC1"/>
+            <w:pStyle w:val="Inhopg1"/>
             <w:tabs>
               <w:tab w:val="right" w:leader="dot" w:pos="9350"/>
             </w:tabs>
@@ -1277,7 +1281,7 @@
         </w:p>
         <w:p>
           <w:pPr>
-            <w:pStyle w:val="TOC2"/>
+            <w:pStyle w:val="Inhopg2"/>
             <w:tabs>
               <w:tab w:val="right" w:leader="dot" w:pos="9350"/>
             </w:tabs>
@@ -1351,7 +1355,7 @@
         </w:p>
         <w:p>
           <w:pPr>
-            <w:pStyle w:val="TOC1"/>
+            <w:pStyle w:val="Inhopg1"/>
             <w:tabs>
               <w:tab w:val="right" w:leader="dot" w:pos="9350"/>
             </w:tabs>
@@ -1425,7 +1429,7 @@
         </w:p>
         <w:p>
           <w:pPr>
-            <w:pStyle w:val="TOC2"/>
+            <w:pStyle w:val="Inhopg2"/>
             <w:tabs>
               <w:tab w:val="right" w:leader="dot" w:pos="9350"/>
             </w:tabs>
@@ -1499,7 +1503,7 @@
         </w:p>
         <w:p>
           <w:pPr>
-            <w:pStyle w:val="TOC2"/>
+            <w:pStyle w:val="Inhopg2"/>
             <w:tabs>
               <w:tab w:val="right" w:leader="dot" w:pos="9350"/>
             </w:tabs>
@@ -1573,7 +1577,7 @@
         </w:p>
         <w:p>
           <w:pPr>
-            <w:pStyle w:val="TOC1"/>
+            <w:pStyle w:val="Inhopg1"/>
             <w:tabs>
               <w:tab w:val="right" w:leader="dot" w:pos="9350"/>
             </w:tabs>
@@ -1647,7 +1651,7 @@
         </w:p>
         <w:p>
           <w:pPr>
-            <w:pStyle w:val="TOC2"/>
+            <w:pStyle w:val="Inhopg2"/>
             <w:tabs>
               <w:tab w:val="right" w:leader="dot" w:pos="9350"/>
             </w:tabs>
@@ -1721,7 +1725,7 @@
         </w:p>
         <w:p>
           <w:pPr>
-            <w:pStyle w:val="TOC2"/>
+            <w:pStyle w:val="Inhopg2"/>
             <w:tabs>
               <w:tab w:val="right" w:leader="dot" w:pos="9350"/>
             </w:tabs>
@@ -1795,7 +1799,7 @@
         </w:p>
         <w:p>
           <w:pPr>
-            <w:pStyle w:val="TOC2"/>
+            <w:pStyle w:val="Inhopg2"/>
             <w:tabs>
               <w:tab w:val="right" w:leader="dot" w:pos="9350"/>
             </w:tabs>
@@ -1869,7 +1873,7 @@
         </w:p>
         <w:p>
           <w:pPr>
-            <w:pStyle w:val="TOC1"/>
+            <w:pStyle w:val="Inhopg1"/>
             <w:tabs>
               <w:tab w:val="right" w:leader="dot" w:pos="9350"/>
             </w:tabs>
@@ -1964,7 +1968,7 @@
     </w:p>
     <w:p>
       <w:pPr>
-        <w:pStyle w:val="Heading1"/>
+        <w:pStyle w:val="Kop1"/>
         <w:rPr>
           <w:lang w:val="nl-NL"/>
         </w:rPr>
@@ -1981,7 +1985,7 @@
     </w:p>
     <w:p>
       <w:pPr>
-        <w:pStyle w:val="Heading2"/>
+        <w:pStyle w:val="Kop2"/>
         <w:rPr>
           <w:lang w:val="nl-NL"/>
         </w:rPr>
@@ -2025,7 +2029,21 @@
           <w:lang w:val="nl-NL"/>
         </w:rPr>
         <w:tab/>
-        <w:t xml:space="preserve">Energietransitie in Europa en Nederland: Er zijn talloze beleidsmaatregelen, subsidiekaders en rapporten van (inter)nationale overheden. Deze informatie is verspreid en vaak moeilijk toegankelijk voor </w:t>
+        <w:t>Energietransitie in Europa en Nederland: Er zijn talloze beleidsmaatregelen, subsidiekaders en rapporten van (</w:t>
+      </w:r>
+      <w:proofErr w:type="spellStart"/>
+      <w:r>
+        <w:rPr>
+          <w:lang w:val="nl-NL"/>
+        </w:rPr>
+        <w:t>inter</w:t>
+      </w:r>
+      <w:proofErr w:type="spellEnd"/>
+      <w:r>
+        <w:rPr>
+          <w:lang w:val="nl-NL"/>
+        </w:rPr>
+        <w:t xml:space="preserve">)nationale overheden. Deze informatie is verspreid en vaak moeilijk toegankelijk voor </w:t>
       </w:r>
       <w:r>
         <w:rPr>
@@ -2070,19 +2088,75 @@
         <w:rPr>
           <w:lang w:val="nl-NL"/>
         </w:rPr>
-        <w:t>: De Data Science Research Group, geleid door Prof. L. Stergioulas (UNESCO Chair in AI en Data Science for Society), richt zich op projecten met een maatschappelijke impact. Het gebruik van NLP en LLM-technologie is een belangrijk speerpunt.</w:t>
-      </w:r>
-    </w:p>
-    <w:p>
-      <w:pPr>
-        <w:rPr>
-          <w:lang w:val="nl-NL"/>
-        </w:rPr>
-      </w:pPr>
-    </w:p>
-    <w:p>
-      <w:pPr>
-        <w:pStyle w:val="Heading2"/>
+        <w:t xml:space="preserve">: De Data </w:t>
+      </w:r>
+      <w:proofErr w:type="spellStart"/>
+      <w:r>
+        <w:rPr>
+          <w:lang w:val="nl-NL"/>
+        </w:rPr>
+        <w:t>Science</w:t>
+      </w:r>
+      <w:proofErr w:type="spellEnd"/>
+      <w:r>
+        <w:rPr>
+          <w:lang w:val="nl-NL"/>
+        </w:rPr>
+        <w:t xml:space="preserve"> Research Group, geleid door Prof. L. </w:t>
+      </w:r>
+      <w:proofErr w:type="spellStart"/>
+      <w:r>
+        <w:rPr>
+          <w:lang w:val="nl-NL"/>
+        </w:rPr>
+        <w:t>Stergioulas</w:t>
+      </w:r>
+      <w:proofErr w:type="spellEnd"/>
+      <w:r>
+        <w:rPr>
+          <w:lang w:val="nl-NL"/>
+        </w:rPr>
+        <w:t xml:space="preserve"> (UNESCO Chair in AI en Data </w:t>
+      </w:r>
+      <w:proofErr w:type="spellStart"/>
+      <w:r>
+        <w:rPr>
+          <w:lang w:val="nl-NL"/>
+        </w:rPr>
+        <w:t>Science</w:t>
+      </w:r>
+      <w:proofErr w:type="spellEnd"/>
+      <w:r>
+        <w:rPr>
+          <w:lang w:val="nl-NL"/>
+        </w:rPr>
+        <w:t xml:space="preserve"> </w:t>
+      </w:r>
+      <w:proofErr w:type="spellStart"/>
+      <w:r>
+        <w:rPr>
+          <w:lang w:val="nl-NL"/>
+        </w:rPr>
+        <w:t>for</w:t>
+      </w:r>
+      <w:proofErr w:type="spellEnd"/>
+      <w:r>
+        <w:rPr>
+          <w:lang w:val="nl-NL"/>
+        </w:rPr>
+        <w:t xml:space="preserve"> Society), richt zich op projecten met een maatschappelijke impact. Het gebruik van NLP en LLM-technologie is een belangrijk speerpunt.</w:t>
+      </w:r>
+    </w:p>
+    <w:p>
+      <w:pPr>
+        <w:rPr>
+          <w:lang w:val="nl-NL"/>
+        </w:rPr>
+      </w:pPr>
+    </w:p>
+    <w:p>
+      <w:pPr>
+        <w:pStyle w:val="Kop2"/>
         <w:rPr>
           <w:lang w:val="nl-NL"/>
         </w:rPr>
@@ -2184,7 +2258,7 @@
     </w:p>
     <w:p>
       <w:pPr>
-        <w:pStyle w:val="Heading2"/>
+        <w:pStyle w:val="Kop2"/>
         <w:rPr>
           <w:lang w:val="nl-NL"/>
         </w:rPr>
@@ -2231,7 +2305,7 @@
     </w:p>
     <w:p>
       <w:pPr>
-        <w:pStyle w:val="ListParagraph"/>
+        <w:pStyle w:val="Lijstalinea"/>
         <w:numPr>
           <w:ilvl w:val="0"/>
           <w:numId w:val="1"/>
@@ -2249,7 +2323,7 @@
     </w:p>
     <w:p>
       <w:pPr>
-        <w:pStyle w:val="ListParagraph"/>
+        <w:pStyle w:val="Lijstalinea"/>
         <w:numPr>
           <w:ilvl w:val="1"/>
           <w:numId w:val="1"/>
@@ -2267,7 +2341,7 @@
     </w:p>
     <w:p>
       <w:pPr>
-        <w:pStyle w:val="ListParagraph"/>
+        <w:pStyle w:val="Lijstalinea"/>
         <w:numPr>
           <w:ilvl w:val="1"/>
           <w:numId w:val="1"/>
@@ -2280,7 +2354,35 @@
         <w:rPr>
           <w:lang w:val="nl-NL"/>
         </w:rPr>
-        <w:t xml:space="preserve">Welke methoden en technieken gebruiken we om het LLM te fine-tunen of te trainen op deze </w:t>
+        <w:t xml:space="preserve">Welke methoden en technieken gebruiken we om het LLM </w:t>
+      </w:r>
+      <w:proofErr w:type="gramStart"/>
+      <w:r>
+        <w:rPr>
+          <w:lang w:val="nl-NL"/>
+        </w:rPr>
+        <w:t xml:space="preserve">te </w:t>
+      </w:r>
+      <w:proofErr w:type="spellStart"/>
+      <w:r>
+        <w:rPr>
+          <w:lang w:val="nl-NL"/>
+        </w:rPr>
+        <w:t>fine</w:t>
+      </w:r>
+      <w:proofErr w:type="gramEnd"/>
+      <w:r>
+        <w:rPr>
+          <w:lang w:val="nl-NL"/>
+        </w:rPr>
+        <w:t>-tunen</w:t>
+      </w:r>
+      <w:proofErr w:type="spellEnd"/>
+      <w:r>
+        <w:rPr>
+          <w:lang w:val="nl-NL"/>
+        </w:rPr>
+        <w:t xml:space="preserve"> of te trainen op deze </w:t>
       </w:r>
       <w:r>
         <w:rPr>
@@ -2297,7 +2399,7 @@
     </w:p>
     <w:p>
       <w:pPr>
-        <w:pStyle w:val="ListParagraph"/>
+        <w:pStyle w:val="Lijstalinea"/>
         <w:numPr>
           <w:ilvl w:val="1"/>
           <w:numId w:val="1"/>
@@ -2315,32 +2417,50 @@
     </w:p>
     <w:p>
       <w:pPr>
-        <w:pStyle w:val="ListParagraph"/>
+        <w:pStyle w:val="Lijstalinea"/>
         <w:numPr>
           <w:ilvl w:val="1"/>
           <w:numId w:val="1"/>
         </w:numPr>
         <w:rPr>
-          <w:lang w:val="nl-NL"/>
-        </w:rPr>
-      </w:pPr>
-      <w:r>
-        <w:rPr>
-          <w:lang w:val="nl-NL"/>
-        </w:rPr>
-        <w:t>Welke interface en user experience sluiten het beste aan bij de behoeften van burgers?</w:t>
-      </w:r>
-    </w:p>
-    <w:p>
-      <w:pPr>
-        <w:rPr>
-          <w:lang w:val="nl-NL"/>
-        </w:rPr>
-      </w:pPr>
-    </w:p>
-    <w:p>
-      <w:pPr>
-        <w:pStyle w:val="Heading2"/>
+          <w:highlight w:val="yellow"/>
+          <w:lang w:val="nl-NL"/>
+        </w:rPr>
+      </w:pPr>
+      <w:r>
+        <w:rPr>
+          <w:highlight w:val="yellow"/>
+          <w:lang w:val="nl-NL"/>
+        </w:rPr>
+        <w:t xml:space="preserve">Welke interface en user </w:t>
+      </w:r>
+      <w:proofErr w:type="spellStart"/>
+      <w:r>
+        <w:rPr>
+          <w:highlight w:val="yellow"/>
+          <w:lang w:val="nl-NL"/>
+        </w:rPr>
+        <w:t>experience</w:t>
+      </w:r>
+      <w:proofErr w:type="spellEnd"/>
+      <w:r>
+        <w:rPr>
+          <w:highlight w:val="yellow"/>
+          <w:lang w:val="nl-NL"/>
+        </w:rPr>
+        <w:t xml:space="preserve"> sluiten het beste aan bij de behoeften van burgers?</w:t>
+      </w:r>
+    </w:p>
+    <w:p>
+      <w:pPr>
+        <w:rPr>
+          <w:lang w:val="nl-NL"/>
+        </w:rPr>
+      </w:pPr>
+    </w:p>
+    <w:p>
+      <w:pPr>
+        <w:pStyle w:val="Kop2"/>
         <w:rPr>
           <w:lang w:val="nl-NL"/>
         </w:rPr>
@@ -2369,17 +2489,19 @@
     </w:p>
     <w:p>
       <w:pPr>
-        <w:pStyle w:val="ListParagraph"/>
+        <w:pStyle w:val="Lijstalinea"/>
         <w:numPr>
           <w:ilvl w:val="0"/>
           <w:numId w:val="1"/>
         </w:numPr>
         <w:rPr>
-          <w:lang w:val="nl-NL"/>
-        </w:rPr>
-      </w:pPr>
-      <w:r>
-        <w:rPr>
+          <w:highlight w:val="yellow"/>
+          <w:lang w:val="nl-NL"/>
+        </w:rPr>
+      </w:pPr>
+      <w:r>
+        <w:rPr>
+          <w:highlight w:val="yellow"/>
           <w:lang w:val="nl-NL"/>
         </w:rPr>
         <w:t>Maatschappelijk: Verhoogde bewustwording en burgerparticipatie dragen bij aan de democratisering van de energietransitie.</w:t>
@@ -2387,29 +2509,33 @@
     </w:p>
     <w:p>
       <w:pPr>
-        <w:pStyle w:val="ListParagraph"/>
+        <w:pStyle w:val="Lijstalinea"/>
         <w:numPr>
           <w:ilvl w:val="0"/>
           <w:numId w:val="1"/>
         </w:numPr>
         <w:rPr>
-          <w:lang w:val="nl-NL"/>
-        </w:rPr>
-      </w:pPr>
-      <w:r>
-        <w:rPr>
+          <w:highlight w:val="yellow"/>
+          <w:lang w:val="nl-NL"/>
+        </w:rPr>
+      </w:pPr>
+      <w:r>
+        <w:rPr>
+          <w:highlight w:val="yellow"/>
           <w:lang w:val="nl-NL"/>
         </w:rPr>
         <w:t xml:space="preserve">Economisch: Betere informatievoorziening kan leiden tot snellere </w:t>
       </w:r>
       <w:r>
         <w:rPr>
+          <w:highlight w:val="yellow"/>
           <w:lang w:val="nl-NL"/>
         </w:rPr>
         <w:t>opname</w:t>
       </w:r>
       <w:r>
         <w:rPr>
+          <w:highlight w:val="yellow"/>
           <w:lang w:val="nl-NL"/>
         </w:rPr>
         <w:t xml:space="preserve"> van duurzame oplossingen en daarmee bijdragen aan klimaatdoelstellingen.</w:t>
@@ -2424,7 +2550,7 @@
     </w:p>
     <w:p>
       <w:pPr>
-        <w:pStyle w:val="Heading1"/>
+        <w:pStyle w:val="Kop1"/>
         <w:rPr>
           <w:lang w:val="nl-NL"/>
         </w:rPr>
@@ -2448,7 +2574,21 @@
         <w:rPr>
           <w:lang w:val="nl-NL"/>
         </w:rPr>
-        <w:t xml:space="preserve">De Haagse Hogeschool (THUAS), met ongeveer 2.000 medewerkers en een Data Science Research Group van 10 onderzoekers, </w:t>
+        <w:t xml:space="preserve">De Haagse Hogeschool (THUAS), met ongeveer 2.000 medewerkers en een Data </w:t>
+      </w:r>
+      <w:proofErr w:type="spellStart"/>
+      <w:r>
+        <w:rPr>
+          <w:lang w:val="nl-NL"/>
+        </w:rPr>
+        <w:t>Science</w:t>
+      </w:r>
+      <w:proofErr w:type="spellEnd"/>
+      <w:r>
+        <w:rPr>
+          <w:lang w:val="nl-NL"/>
+        </w:rPr>
+        <w:t xml:space="preserve"> Research Group van 10 onderzoekers, </w:t>
       </w:r>
       <w:r>
         <w:rPr>
@@ -2520,7 +2660,7 @@
     </w:p>
     <w:p>
       <w:pPr>
-        <w:pStyle w:val="ListParagraph"/>
+        <w:pStyle w:val="Lijstalinea"/>
         <w:numPr>
           <w:ilvl w:val="0"/>
           <w:numId w:val="14"/>
@@ -2559,12 +2699,14 @@
         </w:rPr>
         <w:t xml:space="preserve"> </w:t>
       </w:r>
+      <w:proofErr w:type="spellStart"/>
       <w:r>
         <w:rPr>
           <w:lang w:val="nl-NL"/>
         </w:rPr>
         <w:t>energietransitiebeleid</w:t>
       </w:r>
+      <w:proofErr w:type="spellEnd"/>
       <w:r>
         <w:rPr>
           <w:lang w:val="nl-NL"/>
@@ -2580,7 +2722,7 @@
     </w:p>
     <w:p>
       <w:pPr>
-        <w:pStyle w:val="ListParagraph"/>
+        <w:pStyle w:val="Lijstalinea"/>
         <w:numPr>
           <w:ilvl w:val="0"/>
           <w:numId w:val="14"/>
@@ -2598,17 +2740,19 @@
     </w:p>
     <w:p>
       <w:pPr>
-        <w:pStyle w:val="ListParagraph"/>
+        <w:pStyle w:val="Lijstalinea"/>
         <w:numPr>
           <w:ilvl w:val="0"/>
           <w:numId w:val="14"/>
         </w:numPr>
         <w:rPr>
-          <w:lang w:val="nl-NL"/>
-        </w:rPr>
-      </w:pPr>
-      <w:r>
-        <w:rPr>
+          <w:highlight w:val="yellow"/>
+          <w:lang w:val="nl-NL"/>
+        </w:rPr>
+      </w:pPr>
+      <w:r>
+        <w:rPr>
+          <w:highlight w:val="yellow"/>
           <w:lang w:val="nl-NL"/>
         </w:rPr>
         <w:t>Een evaluatie- en feedbackmechanisme om de output continu te verbeteren.</w:t>
@@ -2658,7 +2802,7 @@
     </w:p>
     <w:p>
       <w:pPr>
-        <w:pStyle w:val="Heading1"/>
+        <w:pStyle w:val="Kop1"/>
         <w:rPr>
           <w:lang w:val="nl-NL"/>
         </w:rPr>
@@ -2675,7 +2819,7 @@
     </w:p>
     <w:p>
       <w:pPr>
-        <w:pStyle w:val="Heading2"/>
+        <w:pStyle w:val="Kop2"/>
         <w:rPr>
           <w:lang w:val="nl-NL"/>
         </w:rPr>
@@ -2717,7 +2861,21 @@
         <w:rPr>
           <w:lang w:val="nl-NL"/>
         </w:rPr>
-        <w:t>Scope: Beleidsdocumenten en rapporten vanuit overheden in Europa en Nederland. Voornamelijk (Nederlandstalige) PDF’s.</w:t>
+        <w:t xml:space="preserve">Scope: Beleidsdocumenten en rapporten vanuit overheden in Europa en Nederland. Voornamelijk (Nederlandstalige) </w:t>
+      </w:r>
+      <w:proofErr w:type="spellStart"/>
+      <w:r>
+        <w:rPr>
+          <w:lang w:val="nl-NL"/>
+        </w:rPr>
+        <w:t>PDF’s</w:t>
+      </w:r>
+      <w:proofErr w:type="spellEnd"/>
+      <w:r>
+        <w:rPr>
+          <w:lang w:val="nl-NL"/>
+        </w:rPr>
+        <w:t>.</w:t>
       </w:r>
     </w:p>
     <w:p>
@@ -2741,7 +2899,7 @@
     </w:p>
     <w:p>
       <w:pPr>
-        <w:pStyle w:val="ListParagraph"/>
+        <w:pStyle w:val="Lijstalinea"/>
         <w:numPr>
           <w:ilvl w:val="0"/>
           <w:numId w:val="2"/>
@@ -2759,7 +2917,7 @@
     </w:p>
     <w:p>
       <w:pPr>
-        <w:pStyle w:val="ListParagraph"/>
+        <w:pStyle w:val="Lijstalinea"/>
         <w:numPr>
           <w:ilvl w:val="0"/>
           <w:numId w:val="2"/>
@@ -2777,7 +2935,7 @@
     </w:p>
     <w:p>
       <w:pPr>
-        <w:pStyle w:val="ListParagraph"/>
+        <w:pStyle w:val="Lijstalinea"/>
         <w:numPr>
           <w:ilvl w:val="0"/>
           <w:numId w:val="2"/>
@@ -2838,7 +2996,7 @@
     </w:p>
     <w:p>
       <w:pPr>
-        <w:pStyle w:val="Heading2"/>
+        <w:pStyle w:val="Kop2"/>
         <w:rPr>
           <w:lang w:val="nl-NL"/>
         </w:rPr>
@@ -2866,7 +3024,7 @@
     </w:p>
     <w:p>
       <w:pPr>
-        <w:pStyle w:val="ListParagraph"/>
+        <w:pStyle w:val="Lijstalinea"/>
         <w:numPr>
           <w:ilvl w:val="0"/>
           <w:numId w:val="3"/>
@@ -2891,12 +3049,26 @@
         <w:rPr>
           <w:lang w:val="nl-NL"/>
         </w:rPr>
-        <w:t xml:space="preserve"> gefinetuned op energietransitiebeleid.</w:t>
-      </w:r>
-    </w:p>
-    <w:p>
-      <w:pPr>
-        <w:pStyle w:val="ListParagraph"/>
+        <w:t xml:space="preserve"> gefinetuned op </w:t>
+      </w:r>
+      <w:proofErr w:type="spellStart"/>
+      <w:r>
+        <w:rPr>
+          <w:lang w:val="nl-NL"/>
+        </w:rPr>
+        <w:t>energietransitiebeleid</w:t>
+      </w:r>
+      <w:proofErr w:type="spellEnd"/>
+      <w:r>
+        <w:rPr>
+          <w:lang w:val="nl-NL"/>
+        </w:rPr>
+        <w:t>.</w:t>
+      </w:r>
+    </w:p>
+    <w:p>
+      <w:pPr>
+        <w:pStyle w:val="Lijstalinea"/>
         <w:numPr>
           <w:ilvl w:val="0"/>
           <w:numId w:val="3"/>
@@ -2939,14 +3111,30 @@
         <w:rPr>
           <w:lang w:val="nl-NL"/>
         </w:rPr>
-        <w:t xml:space="preserve"> (bv. via Streamlit</w:t>
-      </w:r>
-      <w:r>
-        <w:rPr>
-          <w:lang w:val="nl-NL"/>
-        </w:rPr>
-        <w:t xml:space="preserve"> of Flask</w:t>
-      </w:r>
+        <w:t xml:space="preserve"> (bv. via </w:t>
+      </w:r>
+      <w:proofErr w:type="spellStart"/>
+      <w:r>
+        <w:rPr>
+          <w:lang w:val="nl-NL"/>
+        </w:rPr>
+        <w:t>Streamlit</w:t>
+      </w:r>
+      <w:proofErr w:type="spellEnd"/>
+      <w:r>
+        <w:rPr>
+          <w:lang w:val="nl-NL"/>
+        </w:rPr>
+        <w:t xml:space="preserve"> of </w:t>
+      </w:r>
+      <w:proofErr w:type="spellStart"/>
+      <w:r>
+        <w:rPr>
+          <w:lang w:val="nl-NL"/>
+        </w:rPr>
+        <w:t>Flask</w:t>
+      </w:r>
+      <w:proofErr w:type="spellEnd"/>
       <w:r>
         <w:rPr>
           <w:lang w:val="nl-NL"/>
@@ -2956,7 +3144,7 @@
     </w:p>
     <w:p>
       <w:pPr>
-        <w:pStyle w:val="ListParagraph"/>
+        <w:pStyle w:val="Lijstalinea"/>
         <w:numPr>
           <w:ilvl w:val="0"/>
           <w:numId w:val="3"/>
@@ -2974,7 +3162,7 @@
     </w:p>
     <w:p>
       <w:pPr>
-        <w:pStyle w:val="ListParagraph"/>
+        <w:pStyle w:val="Lijstalinea"/>
         <w:numPr>
           <w:ilvl w:val="0"/>
           <w:numId w:val="3"/>
@@ -3011,7 +3199,7 @@
     </w:p>
     <w:p>
       <w:pPr>
-        <w:pStyle w:val="Heading1"/>
+        <w:pStyle w:val="Kop1"/>
         <w:rPr>
           <w:lang w:val="nl-NL"/>
         </w:rPr>
@@ -3039,7 +3227,7 @@
     </w:p>
     <w:p>
       <w:pPr>
-        <w:pStyle w:val="Heading2"/>
+        <w:pStyle w:val="Kop2"/>
         <w:rPr>
           <w:lang w:val="nl-NL"/>
         </w:rPr>
@@ -3055,7 +3243,7 @@
     </w:p>
     <w:p>
       <w:pPr>
-        <w:pStyle w:val="ListParagraph"/>
+        <w:pStyle w:val="Lijstalinea"/>
         <w:numPr>
           <w:ilvl w:val="0"/>
           <w:numId w:val="4"/>
@@ -3068,12 +3256,68 @@
         <w:rPr>
           <w:lang w:val="nl-NL"/>
         </w:rPr>
-        <w:t>Literatuurstudie: Bestaande AI/LLM-modellen (Hugging Face, OpenAI), onderzoek naar text summarization, bestaande overheidsinitiatieven.</w:t>
-      </w:r>
-    </w:p>
-    <w:p>
-      <w:pPr>
-        <w:pStyle w:val="ListParagraph"/>
+        <w:t>Literatuurstudie: Bestaande AI/LLM-modellen (</w:t>
+      </w:r>
+      <w:proofErr w:type="spellStart"/>
+      <w:r>
+        <w:rPr>
+          <w:lang w:val="nl-NL"/>
+        </w:rPr>
+        <w:t>Hugging</w:t>
+      </w:r>
+      <w:proofErr w:type="spellEnd"/>
+      <w:r>
+        <w:rPr>
+          <w:lang w:val="nl-NL"/>
+        </w:rPr>
+        <w:t xml:space="preserve"> Face, </w:t>
+      </w:r>
+      <w:proofErr w:type="spellStart"/>
+      <w:r>
+        <w:rPr>
+          <w:lang w:val="nl-NL"/>
+        </w:rPr>
+        <w:t>OpenAI</w:t>
+      </w:r>
+      <w:proofErr w:type="spellEnd"/>
+      <w:r>
+        <w:rPr>
+          <w:lang w:val="nl-NL"/>
+        </w:rPr>
+        <w:t xml:space="preserve">), onderzoek naar </w:t>
+      </w:r>
+      <w:proofErr w:type="spellStart"/>
+      <w:r>
+        <w:rPr>
+          <w:lang w:val="nl-NL"/>
+        </w:rPr>
+        <w:t>text</w:t>
+      </w:r>
+      <w:proofErr w:type="spellEnd"/>
+      <w:r>
+        <w:rPr>
+          <w:lang w:val="nl-NL"/>
+        </w:rPr>
+        <w:t xml:space="preserve"> </w:t>
+      </w:r>
+      <w:proofErr w:type="spellStart"/>
+      <w:r>
+        <w:rPr>
+          <w:lang w:val="nl-NL"/>
+        </w:rPr>
+        <w:t>summarization</w:t>
+      </w:r>
+      <w:proofErr w:type="spellEnd"/>
+      <w:r>
+        <w:rPr>
+          <w:lang w:val="nl-NL"/>
+        </w:rPr>
+        <w:t>, bestaande overheidsinitiatieven.</w:t>
+      </w:r>
+    </w:p>
+    <w:p>
+      <w:pPr>
+        <w:pStyle w:val="Lijstalinea"/>
         <w:numPr>
           <w:ilvl w:val="0"/>
           <w:numId w:val="4"/>
@@ -3097,7 +3341,7 @@
     </w:p>
     <w:p>
       <w:pPr>
-        <w:pStyle w:val="Heading2"/>
+        <w:pStyle w:val="Kop2"/>
         <w:rPr>
           <w:lang w:val="nl-NL"/>
         </w:rPr>
@@ -3137,7 +3381,7 @@
     </w:p>
     <w:p>
       <w:pPr>
-        <w:pStyle w:val="ListParagraph"/>
+        <w:pStyle w:val="Lijstalinea"/>
         <w:numPr>
           <w:ilvl w:val="0"/>
           <w:numId w:val="5"/>
@@ -3184,7 +3428,7 @@
     </w:p>
     <w:p>
       <w:pPr>
-        <w:pStyle w:val="ListParagraph"/>
+        <w:pStyle w:val="Lijstalinea"/>
         <w:numPr>
           <w:ilvl w:val="0"/>
           <w:numId w:val="5"/>
@@ -3193,16 +3437,38 @@
           <w:lang w:val="nl-NL"/>
         </w:rPr>
       </w:pPr>
-      <w:r>
-        <w:rPr>
-          <w:lang w:val="nl-NL"/>
-        </w:rPr>
-        <w:t>Tokenization, lowercasing, stopwoorden verwijderen.</w:t>
-      </w:r>
-    </w:p>
-    <w:p>
-      <w:pPr>
-        <w:pStyle w:val="ListParagraph"/>
+      <w:proofErr w:type="spellStart"/>
+      <w:r>
+        <w:rPr>
+          <w:lang w:val="nl-NL"/>
+        </w:rPr>
+        <w:t>Tokenization</w:t>
+      </w:r>
+      <w:proofErr w:type="spellEnd"/>
+      <w:r>
+        <w:rPr>
+          <w:lang w:val="nl-NL"/>
+        </w:rPr>
+        <w:t xml:space="preserve">, </w:t>
+      </w:r>
+      <w:proofErr w:type="spellStart"/>
+      <w:r>
+        <w:rPr>
+          <w:lang w:val="nl-NL"/>
+        </w:rPr>
+        <w:t>lowercasing</w:t>
+      </w:r>
+      <w:proofErr w:type="spellEnd"/>
+      <w:r>
+        <w:rPr>
+          <w:lang w:val="nl-NL"/>
+        </w:rPr>
+        <w:t>, stopwoorden verwijderen.</w:t>
+      </w:r>
+    </w:p>
+    <w:p>
+      <w:pPr>
+        <w:pStyle w:val="Lijstalinea"/>
         <w:numPr>
           <w:ilvl w:val="0"/>
           <w:numId w:val="5"/>
@@ -3220,7 +3486,7 @@
     </w:p>
     <w:p>
       <w:pPr>
-        <w:pStyle w:val="ListParagraph"/>
+        <w:pStyle w:val="Lijstalinea"/>
         <w:numPr>
           <w:ilvl w:val="0"/>
           <w:numId w:val="5"/>
@@ -3257,7 +3523,7 @@
     </w:p>
     <w:p>
       <w:pPr>
-        <w:pStyle w:val="Heading2"/>
+        <w:pStyle w:val="Kop2"/>
         <w:rPr>
           <w:lang w:val="nl-NL"/>
         </w:rPr>
@@ -3285,7 +3551,7 @@
     </w:p>
     <w:p>
       <w:pPr>
-        <w:pStyle w:val="ListParagraph"/>
+        <w:pStyle w:val="Lijstalinea"/>
         <w:numPr>
           <w:ilvl w:val="0"/>
           <w:numId w:val="6"/>
@@ -3327,7 +3593,7 @@
     </w:p>
     <w:p>
       <w:pPr>
-        <w:pStyle w:val="ListParagraph"/>
+        <w:pStyle w:val="Lijstalinea"/>
         <w:numPr>
           <w:ilvl w:val="0"/>
           <w:numId w:val="6"/>
@@ -3342,11 +3608,19 @@
         </w:rPr>
         <w:t>Fine-</w:t>
       </w:r>
-      <w:r>
-        <w:rPr>
-          <w:lang w:val="nl-NL"/>
-        </w:rPr>
-        <w:t>tuning/</w:t>
+      <w:proofErr w:type="spellStart"/>
+      <w:r>
+        <w:rPr>
+          <w:lang w:val="nl-NL"/>
+        </w:rPr>
+        <w:t>tuning</w:t>
+      </w:r>
+      <w:proofErr w:type="spellEnd"/>
+      <w:r>
+        <w:rPr>
+          <w:lang w:val="nl-NL"/>
+        </w:rPr>
+        <w:t>/</w:t>
       </w:r>
       <w:r>
         <w:rPr>
@@ -3382,7 +3656,7 @@
     </w:p>
     <w:p>
       <w:pPr>
-        <w:pStyle w:val="ListParagraph"/>
+        <w:pStyle w:val="Lijstalinea"/>
         <w:numPr>
           <w:ilvl w:val="0"/>
           <w:numId w:val="6"/>
@@ -3395,14 +3669,36 @@
         <w:rPr>
           <w:lang w:val="nl-NL"/>
         </w:rPr>
-        <w:t xml:space="preserve">Juiste metrics zoals </w:t>
-      </w:r>
-      <w:r>
-        <w:rPr>
-          <w:lang w:val="nl-NL"/>
-        </w:rPr>
-        <w:t>ROUGE, BERTScore</w:t>
-      </w:r>
+        <w:t xml:space="preserve">Juiste </w:t>
+      </w:r>
+      <w:proofErr w:type="spellStart"/>
+      <w:r>
+        <w:rPr>
+          <w:lang w:val="nl-NL"/>
+        </w:rPr>
+        <w:t>metrics</w:t>
+      </w:r>
+      <w:proofErr w:type="spellEnd"/>
+      <w:r>
+        <w:rPr>
+          <w:lang w:val="nl-NL"/>
+        </w:rPr>
+        <w:t xml:space="preserve"> zoals </w:t>
+      </w:r>
+      <w:r>
+        <w:rPr>
+          <w:lang w:val="nl-NL"/>
+        </w:rPr>
+        <w:t xml:space="preserve">ROUGE, </w:t>
+      </w:r>
+      <w:proofErr w:type="spellStart"/>
+      <w:r>
+        <w:rPr>
+          <w:lang w:val="nl-NL"/>
+        </w:rPr>
+        <w:t>BERTScore</w:t>
+      </w:r>
+      <w:proofErr w:type="spellEnd"/>
       <w:r>
         <w:rPr>
           <w:lang w:val="nl-NL"/>
@@ -3418,7 +3714,7 @@
     </w:p>
     <w:p>
       <w:pPr>
-        <w:pStyle w:val="ListParagraph"/>
+        <w:pStyle w:val="Lijstalinea"/>
         <w:numPr>
           <w:ilvl w:val="0"/>
           <w:numId w:val="6"/>
@@ -3442,7 +3738,7 @@
     </w:p>
     <w:p>
       <w:pPr>
-        <w:pStyle w:val="Heading1"/>
+        <w:pStyle w:val="Kop1"/>
         <w:rPr>
           <w:lang w:val="nl-NL"/>
         </w:rPr>
@@ -3464,7 +3760,7 @@
     </w:p>
     <w:tbl>
       <w:tblPr>
-        <w:tblStyle w:val="TableGrid"/>
+        <w:tblStyle w:val="Tabelraster"/>
         <w:tblW w:w="0" w:type="auto"/>
         <w:tblLook w:val="04A0" w:firstRow="1" w:lastRow="0" w:firstColumn="1" w:lastColumn="0" w:noHBand="0" w:noVBand="1"/>
       </w:tblPr>
@@ -3589,8 +3885,16 @@
               <w:rPr>
                 <w:lang w:val="nl-NL"/>
               </w:rPr>
-              <w:t>Data voorbewerking, opzetten van de NLP-pijplijn</w:t>
-            </w:r>
+              <w:t>Data voorbewerking, opzetten van de NLP-</w:t>
+            </w:r>
+            <w:proofErr w:type="gramStart"/>
+            <w:r>
+              <w:rPr>
+                <w:lang w:val="nl-NL"/>
+              </w:rPr>
+              <w:t>pijplijn</w:t>
+            </w:r>
+            <w:proofErr w:type="gramEnd"/>
             <w:r>
               <w:rPr>
                 <w:lang w:val="nl-NL"/>
@@ -3888,30 +4192,24 @@
     </w:p>
     <w:p>
       <w:pPr>
-        <w:rPr>
-          <w:lang w:val="nl-NL"/>
-        </w:rPr>
-      </w:pPr>
-      <w:r>
-        <w:rPr>
-          <w:lang w:val="nl-NL"/>
-        </w:rPr>
-        <w:t>(Deze planning kan aangepast worden aan vakanties, tentamens, of andere verplichtingen.)</w:t>
-      </w:r>
-    </w:p>
-    <w:p>
-      <w:pPr>
-        <w:pStyle w:val="Heading2"/>
+        <w:pStyle w:val="Kop2"/>
         <w:rPr>
           <w:lang w:val="nl-NL"/>
         </w:rPr>
       </w:pPr>
       <w:bookmarkStart w:id="14" w:name="_Toc190944230"/>
-      <w:r>
-        <w:rPr>
-          <w:lang w:val="nl-NL"/>
-        </w:rPr>
-        <w:lastRenderedPageBreak/>
+    </w:p>
+    <w:p>
+      <w:pPr>
+        <w:pStyle w:val="Kop2"/>
+        <w:rPr>
+          <w:lang w:val="nl-NL"/>
+        </w:rPr>
+      </w:pPr>
+      <w:r>
+        <w:rPr>
+          <w:lang w:val="nl-NL"/>
+        </w:rPr>
         <w:t xml:space="preserve">Tussentijdse </w:t>
       </w:r>
       <w:r>
@@ -3931,6 +4229,7 @@
     <w:p>
       <w:pPr>
         <w:rPr>
+          <w:highlight w:val="yellow"/>
           <w:lang w:val="nl-NL"/>
         </w:rPr>
       </w:pPr>
@@ -3939,10 +4238,17 @@
           <w:lang w:val="nl-NL"/>
         </w:rPr>
         <w:tab/>
+      </w:r>
+      <w:r>
+        <w:rPr>
+          <w:highlight w:val="yellow"/>
+          <w:lang w:val="nl-NL"/>
+        </w:rPr>
         <w:t>1.</w:t>
       </w:r>
       <w:r>
         <w:rPr>
+          <w:highlight w:val="yellow"/>
           <w:lang w:val="nl-NL"/>
         </w:rPr>
         <w:tab/>
@@ -3950,12 +4256,14 @@
       </w:r>
       <w:r>
         <w:rPr>
+          <w:highlight w:val="yellow"/>
           <w:lang w:val="nl-NL"/>
         </w:rPr>
         <w:t>w</w:t>
       </w:r>
       <w:r>
         <w:rPr>
+          <w:highlight w:val="yellow"/>
           <w:lang w:val="nl-NL"/>
         </w:rPr>
         <w:t>eek 2)</w:t>
@@ -3964,11 +4272,13 @@
     <w:p>
       <w:pPr>
         <w:rPr>
-          <w:lang w:val="nl-NL"/>
-        </w:rPr>
-      </w:pPr>
-      <w:r>
-        <w:rPr>
+          <w:highlight w:val="yellow"/>
+          <w:lang w:val="nl-NL"/>
+        </w:rPr>
+      </w:pPr>
+      <w:r>
+        <w:rPr>
+          <w:highlight w:val="yellow"/>
           <w:lang w:val="nl-NL"/>
         </w:rPr>
         <w:tab/>
@@ -3976,6 +4286,7 @@
       </w:r>
       <w:r>
         <w:rPr>
+          <w:highlight w:val="yellow"/>
           <w:lang w:val="nl-NL"/>
         </w:rPr>
         <w:tab/>
@@ -3983,24 +4294,28 @@
       </w:r>
       <w:r>
         <w:rPr>
+          <w:highlight w:val="yellow"/>
           <w:lang w:val="nl-NL"/>
         </w:rPr>
         <w:t>w</w:t>
       </w:r>
       <w:r>
         <w:rPr>
+          <w:highlight w:val="yellow"/>
           <w:lang w:val="nl-NL"/>
         </w:rPr>
         <w:t xml:space="preserve">eek </w:t>
       </w:r>
       <w:r>
         <w:rPr>
+          <w:highlight w:val="yellow"/>
           <w:lang w:val="nl-NL"/>
         </w:rPr>
         <w:t>8</w:t>
       </w:r>
       <w:r>
         <w:rPr>
+          <w:highlight w:val="yellow"/>
           <w:lang w:val="nl-NL"/>
         </w:rPr>
         <w:t>)</w:t>
@@ -4009,11 +4324,13 @@
     <w:p>
       <w:pPr>
         <w:rPr>
-          <w:lang w:val="nl-NL"/>
-        </w:rPr>
-      </w:pPr>
-      <w:r>
-        <w:rPr>
+          <w:highlight w:val="yellow"/>
+          <w:lang w:val="nl-NL"/>
+        </w:rPr>
+      </w:pPr>
+      <w:r>
+        <w:rPr>
+          <w:highlight w:val="yellow"/>
           <w:lang w:val="nl-NL"/>
         </w:rPr>
         <w:tab/>
@@ -4021,6 +4338,7 @@
       </w:r>
       <w:r>
         <w:rPr>
+          <w:highlight w:val="yellow"/>
           <w:lang w:val="nl-NL"/>
         </w:rPr>
         <w:tab/>
@@ -4028,12 +4346,14 @@
       </w:r>
       <w:r>
         <w:rPr>
+          <w:highlight w:val="yellow"/>
           <w:lang w:val="nl-NL"/>
         </w:rPr>
         <w:t>w</w:t>
       </w:r>
       <w:r>
         <w:rPr>
+          <w:highlight w:val="yellow"/>
           <w:lang w:val="nl-NL"/>
         </w:rPr>
         <w:t>eek 10)</w:t>
@@ -4042,11 +4362,13 @@
     <w:p>
       <w:pPr>
         <w:rPr>
-          <w:lang w:val="nl-NL"/>
-        </w:rPr>
-      </w:pPr>
-      <w:r>
-        <w:rPr>
+          <w:highlight w:val="yellow"/>
+          <w:lang w:val="nl-NL"/>
+        </w:rPr>
+      </w:pPr>
+      <w:r>
+        <w:rPr>
+          <w:highlight w:val="yellow"/>
           <w:lang w:val="nl-NL"/>
         </w:rPr>
         <w:tab/>
@@ -4054,6 +4376,7 @@
       </w:r>
       <w:r>
         <w:rPr>
+          <w:highlight w:val="yellow"/>
           <w:lang w:val="nl-NL"/>
         </w:rPr>
         <w:tab/>
@@ -4061,12 +4384,14 @@
       </w:r>
       <w:r>
         <w:rPr>
+          <w:highlight w:val="yellow"/>
           <w:lang w:val="nl-NL"/>
         </w:rPr>
         <w:t>w</w:t>
       </w:r>
       <w:r>
         <w:rPr>
+          <w:highlight w:val="yellow"/>
           <w:lang w:val="nl-NL"/>
         </w:rPr>
         <w:t>eek 16)</w:t>
@@ -4080,6 +4405,7 @@
       </w:pPr>
       <w:r>
         <w:rPr>
+          <w:highlight w:val="yellow"/>
           <w:lang w:val="nl-NL"/>
         </w:rPr>
         <w:tab/>
@@ -4087,6 +4413,7 @@
       </w:r>
       <w:r>
         <w:rPr>
+          <w:highlight w:val="yellow"/>
           <w:lang w:val="nl-NL"/>
         </w:rPr>
         <w:tab/>
@@ -4094,12 +4421,14 @@
       </w:r>
       <w:r>
         <w:rPr>
+          <w:highlight w:val="yellow"/>
           <w:lang w:val="nl-NL"/>
         </w:rPr>
         <w:t>w</w:t>
       </w:r>
       <w:r>
         <w:rPr>
+          <w:highlight w:val="yellow"/>
           <w:lang w:val="nl-NL"/>
         </w:rPr>
         <w:t>eek 17-18)</w:t>
@@ -4114,7 +4443,7 @@
     </w:p>
     <w:p>
       <w:pPr>
-        <w:pStyle w:val="Heading1"/>
+        <w:pStyle w:val="Kop1"/>
         <w:rPr>
           <w:lang w:val="nl-NL"/>
         </w:rPr>
@@ -4130,7 +4459,7 @@
     </w:p>
     <w:p>
       <w:pPr>
-        <w:pStyle w:val="Heading2"/>
+        <w:pStyle w:val="Kop2"/>
         <w:rPr>
           <w:lang w:val="nl-NL"/>
         </w:rPr>
@@ -4158,7 +4487,7 @@
     </w:p>
     <w:p>
       <w:pPr>
-        <w:pStyle w:val="ListParagraph"/>
+        <w:pStyle w:val="Lijstalinea"/>
         <w:numPr>
           <w:ilvl w:val="0"/>
           <w:numId w:val="10"/>
@@ -4182,7 +4511,7 @@
     </w:p>
     <w:p>
       <w:pPr>
-        <w:pStyle w:val="ListParagraph"/>
+        <w:pStyle w:val="Lijstalinea"/>
         <w:numPr>
           <w:ilvl w:val="0"/>
           <w:numId w:val="10"/>
@@ -4195,12 +4524,26 @@
         <w:rPr>
           <w:lang w:val="nl-NL"/>
         </w:rPr>
-        <w:t>Complexiteit van NLP: Fine-tuning en samenvatten van beleidsdocumenten kan uitdagend zijn, vooral in het Nederlands.</w:t>
-      </w:r>
-    </w:p>
-    <w:p>
-      <w:pPr>
-        <w:pStyle w:val="ListParagraph"/>
+        <w:t>Complexiteit van NLP: Fine-</w:t>
+      </w:r>
+      <w:proofErr w:type="spellStart"/>
+      <w:r>
+        <w:rPr>
+          <w:lang w:val="nl-NL"/>
+        </w:rPr>
+        <w:t>tuning</w:t>
+      </w:r>
+      <w:proofErr w:type="spellEnd"/>
+      <w:r>
+        <w:rPr>
+          <w:lang w:val="nl-NL"/>
+        </w:rPr>
+        <w:t xml:space="preserve"> en samenvatten van beleidsdocumenten kan uitdagend zijn, vooral in het Nederlands.</w:t>
+      </w:r>
+    </w:p>
+    <w:p>
+      <w:pPr>
+        <w:pStyle w:val="Lijstalinea"/>
         <w:numPr>
           <w:ilvl w:val="0"/>
           <w:numId w:val="10"/>
@@ -4254,7 +4597,7 @@
     </w:p>
     <w:p>
       <w:pPr>
-        <w:pStyle w:val="ListParagraph"/>
+        <w:pStyle w:val="Lijstalinea"/>
         <w:numPr>
           <w:ilvl w:val="0"/>
           <w:numId w:val="10"/>
@@ -4285,20 +4628,34 @@
         <w:rPr>
           <w:lang w:val="nl-NL"/>
         </w:rPr>
-        <w:t>eperkingen: Beperkte GPU-resources of limieten van API’s kunnen de ontwikkeling vertragen.</w:t>
-      </w:r>
-    </w:p>
-    <w:p>
-      <w:pPr>
-        <w:pStyle w:val="Heading2"/>
-        <w:rPr>
-          <w:lang w:val="nl-NL"/>
-        </w:rPr>
-      </w:pPr>
-    </w:p>
-    <w:p>
-      <w:pPr>
-        <w:pStyle w:val="Heading2"/>
+        <w:t xml:space="preserve">eperkingen: Beperkte GPU-resources of limieten van </w:t>
+      </w:r>
+      <w:proofErr w:type="spellStart"/>
+      <w:r>
+        <w:rPr>
+          <w:lang w:val="nl-NL"/>
+        </w:rPr>
+        <w:t>API’s</w:t>
+      </w:r>
+      <w:proofErr w:type="spellEnd"/>
+      <w:r>
+        <w:rPr>
+          <w:lang w:val="nl-NL"/>
+        </w:rPr>
+        <w:t xml:space="preserve"> kunnen de ontwikkeling vertragen.</w:t>
+      </w:r>
+    </w:p>
+    <w:p>
+      <w:pPr>
+        <w:pStyle w:val="Kop2"/>
+        <w:rPr>
+          <w:lang w:val="nl-NL"/>
+        </w:rPr>
+      </w:pPr>
+    </w:p>
+    <w:p>
+      <w:pPr>
+        <w:pStyle w:val="Kop2"/>
         <w:rPr>
           <w:lang w:val="nl-NL"/>
         </w:rPr>
@@ -4320,7 +4677,7 @@
     </w:p>
     <w:p>
       <w:pPr>
-        <w:pStyle w:val="ListParagraph"/>
+        <w:pStyle w:val="Lijstalinea"/>
         <w:numPr>
           <w:ilvl w:val="0"/>
           <w:numId w:val="11"/>
@@ -4344,7 +4701,7 @@
     </w:p>
     <w:p>
       <w:pPr>
-        <w:pStyle w:val="ListParagraph"/>
+        <w:pStyle w:val="Lijstalinea"/>
         <w:numPr>
           <w:ilvl w:val="0"/>
           <w:numId w:val="11"/>
@@ -4392,7 +4749,7 @@
     </w:p>
     <w:p>
       <w:pPr>
-        <w:pStyle w:val="ListParagraph"/>
+        <w:pStyle w:val="Lijstalinea"/>
         <w:numPr>
           <w:ilvl w:val="0"/>
           <w:numId w:val="11"/>
@@ -4422,7 +4779,7 @@
     </w:p>
     <w:p>
       <w:pPr>
-        <w:pStyle w:val="ListParagraph"/>
+        <w:pStyle w:val="Lijstalinea"/>
         <w:numPr>
           <w:ilvl w:val="0"/>
           <w:numId w:val="11"/>
@@ -4447,33 +4804,47 @@
         <w:rPr>
           <w:lang w:val="nl-NL"/>
         </w:rPr>
-        <w:t xml:space="preserve"> eventueel overstappen op lichtere modellen of andere methoden (bijv. prompt engineering i.p.v. volledige fine-tuning).</w:t>
-      </w:r>
-    </w:p>
-    <w:p>
-      <w:pPr>
-        <w:rPr>
-          <w:lang w:val="nl-NL"/>
-        </w:rPr>
-      </w:pPr>
-    </w:p>
-    <w:p>
-      <w:pPr>
-        <w:rPr>
-          <w:lang w:val="nl-NL"/>
-        </w:rPr>
-      </w:pPr>
-    </w:p>
-    <w:p>
-      <w:pPr>
-        <w:rPr>
-          <w:lang w:val="nl-NL"/>
-        </w:rPr>
-      </w:pPr>
-    </w:p>
-    <w:p>
-      <w:pPr>
-        <w:pStyle w:val="Heading1"/>
+        <w:t xml:space="preserve"> eventueel overstappen op lichtere modellen of andere methoden (bijv. prompt engineering i.p.v. volledige fine-</w:t>
+      </w:r>
+      <w:proofErr w:type="spellStart"/>
+      <w:r>
+        <w:rPr>
+          <w:lang w:val="nl-NL"/>
+        </w:rPr>
+        <w:t>tuning</w:t>
+      </w:r>
+      <w:proofErr w:type="spellEnd"/>
+      <w:r>
+        <w:rPr>
+          <w:lang w:val="nl-NL"/>
+        </w:rPr>
+        <w:t>).</w:t>
+      </w:r>
+    </w:p>
+    <w:p>
+      <w:pPr>
+        <w:rPr>
+          <w:lang w:val="nl-NL"/>
+        </w:rPr>
+      </w:pPr>
+    </w:p>
+    <w:p>
+      <w:pPr>
+        <w:rPr>
+          <w:lang w:val="nl-NL"/>
+        </w:rPr>
+      </w:pPr>
+    </w:p>
+    <w:p>
+      <w:pPr>
+        <w:rPr>
+          <w:lang w:val="nl-NL"/>
+        </w:rPr>
+      </w:pPr>
+    </w:p>
+    <w:p>
+      <w:pPr>
+        <w:pStyle w:val="Kop1"/>
         <w:rPr>
           <w:lang w:val="nl-NL"/>
         </w:rPr>
@@ -4483,14 +4854,7 @@
         <w:rPr>
           <w:lang w:val="nl-NL"/>
         </w:rPr>
-        <w:lastRenderedPageBreak/>
-        <w:t>Datamanagement</w:t>
-      </w:r>
-      <w:r>
-        <w:rPr>
-          <w:lang w:val="nl-NL"/>
-        </w:rPr>
-        <w:t xml:space="preserve"> en </w:t>
+        <w:t xml:space="preserve">Datamanagement en </w:t>
       </w:r>
       <w:r>
         <w:rPr>
@@ -4520,7 +4884,7 @@
     </w:p>
     <w:p>
       <w:pPr>
-        <w:pStyle w:val="Heading2"/>
+        <w:pStyle w:val="Kop2"/>
         <w:rPr>
           <w:lang w:val="nl-NL"/>
         </w:rPr>
@@ -4530,13 +4894,7 @@
         <w:rPr>
           <w:lang w:val="nl-NL"/>
         </w:rPr>
-        <w:t>Datamanagement</w:t>
-      </w:r>
-      <w:r>
-        <w:rPr>
-          <w:lang w:val="nl-NL"/>
-        </w:rPr>
-        <w:t xml:space="preserve"> </w:t>
+        <w:t xml:space="preserve">Datamanagement </w:t>
       </w:r>
       <w:r>
         <w:rPr>
@@ -4554,7 +4912,7 @@
     </w:p>
     <w:p>
       <w:pPr>
-        <w:pStyle w:val="ListParagraph"/>
+        <w:pStyle w:val="Lijstalinea"/>
         <w:numPr>
           <w:ilvl w:val="0"/>
           <w:numId w:val="12"/>
@@ -4567,12 +4925,44 @@
         <w:rPr>
           <w:lang w:val="nl-NL"/>
         </w:rPr>
-        <w:t>Opslag en Back-up: Gebruik van beveiligde opslag (GitHub met private repository) voor documenten en code.</w:t>
-      </w:r>
-    </w:p>
-    <w:p>
-      <w:pPr>
-        <w:pStyle w:val="ListParagraph"/>
+        <w:t xml:space="preserve">Opslag en </w:t>
+      </w:r>
+      <w:r>
+        <w:rPr>
+          <w:lang w:val="nl-NL"/>
+        </w:rPr>
+        <w:t>b</w:t>
+      </w:r>
+      <w:r>
+        <w:rPr>
+          <w:lang w:val="nl-NL"/>
+        </w:rPr>
+        <w:t xml:space="preserve">ack-up: Gebruik van </w:t>
+      </w:r>
+      <w:proofErr w:type="spellStart"/>
+      <w:r>
+        <w:rPr>
+          <w:lang w:val="nl-NL"/>
+        </w:rPr>
+        <w:t>prive</w:t>
+      </w:r>
+      <w:proofErr w:type="spellEnd"/>
+      <w:r>
+        <w:rPr>
+          <w:lang w:val="nl-NL"/>
+        </w:rPr>
+        <w:t xml:space="preserve"> </w:t>
+      </w:r>
+      <w:r>
+        <w:rPr>
+          <w:lang w:val="nl-NL"/>
+        </w:rPr>
+        <w:t>GitHub voor documenten en code.</w:t>
+      </w:r>
+    </w:p>
+    <w:p>
+      <w:pPr>
+        <w:pStyle w:val="Lijstalinea"/>
         <w:numPr>
           <w:ilvl w:val="0"/>
           <w:numId w:val="12"/>
@@ -4590,7 +4980,7 @@
     </w:p>
     <w:p>
       <w:pPr>
-        <w:pStyle w:val="ListParagraph"/>
+        <w:pStyle w:val="Lijstalinea"/>
         <w:numPr>
           <w:ilvl w:val="0"/>
           <w:numId w:val="12"/>
@@ -4627,7 +5017,7 @@
     </w:p>
     <w:p>
       <w:pPr>
-        <w:pStyle w:val="Heading2"/>
+        <w:pStyle w:val="Kop2"/>
         <w:rPr>
           <w:lang w:val="nl-NL"/>
         </w:rPr>
@@ -4655,7 +5045,7 @@
     </w:p>
     <w:p>
       <w:pPr>
-        <w:pStyle w:val="ListParagraph"/>
+        <w:pStyle w:val="Lijstalinea"/>
         <w:numPr>
           <w:ilvl w:val="0"/>
           <w:numId w:val="13"/>
@@ -4716,7 +5106,7 @@
     </w:p>
     <w:p>
       <w:pPr>
-        <w:pStyle w:val="Heading2"/>
+        <w:pStyle w:val="Kop2"/>
         <w:rPr>
           <w:lang w:val="nl-NL"/>
         </w:rPr>
@@ -4744,7 +5134,7 @@
     </w:p>
     <w:p>
       <w:pPr>
-        <w:pStyle w:val="ListParagraph"/>
+        <w:pStyle w:val="Lijstalinea"/>
         <w:numPr>
           <w:ilvl w:val="0"/>
           <w:numId w:val="13"/>
@@ -4768,23 +5158,32 @@
     </w:p>
     <w:p>
       <w:pPr>
-        <w:pStyle w:val="ListParagraph"/>
+        <w:pStyle w:val="Lijstalinea"/>
         <w:numPr>
           <w:ilvl w:val="0"/>
           <w:numId w:val="13"/>
         </w:numPr>
         <w:rPr>
-          <w:lang w:val="nl-NL"/>
-        </w:rPr>
-      </w:pPr>
-      <w:r>
-        <w:rPr>
-          <w:lang w:val="nl-NL"/>
-        </w:rPr>
-        <w:t>Bias: Let op mogelijke vertekeningen in de documenten. Het model moet feitelijk en neutraal blijven</w:t>
-      </w:r>
-      <w:r>
-        <w:rPr>
+          <w:highlight w:val="yellow"/>
+          <w:lang w:val="nl-NL"/>
+        </w:rPr>
+      </w:pPr>
+      <w:r>
+        <w:rPr>
+          <w:lang w:val="nl-NL"/>
+        </w:rPr>
+        <w:t xml:space="preserve">Bias: </w:t>
+      </w:r>
+      <w:r>
+        <w:rPr>
+          <w:highlight w:val="yellow"/>
+          <w:lang w:val="nl-NL"/>
+        </w:rPr>
+        <w:t>Let op mogelijke vertekeningen in de documenten. Het model moet feitelijk en neutraal blijven</w:t>
+      </w:r>
+      <w:r>
+        <w:rPr>
+          <w:highlight w:val="yellow"/>
           <w:lang w:val="nl-NL"/>
         </w:rPr>
         <w:t xml:space="preserve"> en geen dingen ongewenst prioriteit geven als dit niet de bedoeling is.</w:t>
@@ -4799,7 +5198,7 @@
     </w:p>
     <w:p>
       <w:pPr>
-        <w:pStyle w:val="Heading1"/>
+        <w:pStyle w:val="Kop1"/>
         <w:rPr>
           <w:lang w:val="nl-NL"/>
         </w:rPr>
@@ -4859,7 +5258,21 @@
         <w:rPr>
           <w:lang w:val="nl-NL"/>
         </w:rPr>
-        <w:t xml:space="preserve">opleveren van een LLM-tool die burgers ondersteunt bij het begrijpen van complexe energietransitiedocumenten. Door middel van gebruikerstesten en een </w:t>
+        <w:t xml:space="preserve">opleveren van een LLM-tool die burgers ondersteunt bij het begrijpen van complexe </w:t>
+      </w:r>
+      <w:proofErr w:type="spellStart"/>
+      <w:r>
+        <w:rPr>
+          <w:lang w:val="nl-NL"/>
+        </w:rPr>
+        <w:t>energietransitiedocumenten</w:t>
+      </w:r>
+      <w:proofErr w:type="spellEnd"/>
+      <w:r>
+        <w:rPr>
+          <w:lang w:val="nl-NL"/>
+        </w:rPr>
+        <w:t xml:space="preserve">. Door middel van gebruikerstesten en een </w:t>
       </w:r>
       <w:r>
         <w:rPr>
@@ -6888,15 +7301,15 @@
     <w:lsdException w:name="Unresolved Mention" w:semiHidden="1" w:unhideWhenUsed="1"/>
     <w:lsdException w:name="Smart Link" w:semiHidden="1" w:unhideWhenUsed="1"/>
   </w:latentStyles>
-  <w:style w:type="paragraph" w:default="1" w:styleId="Normal">
+  <w:style w:type="paragraph" w:default="1" w:styleId="Standaard">
     <w:name w:val="Normal"/>
     <w:qFormat/>
   </w:style>
-  <w:style w:type="paragraph" w:styleId="Heading1">
+  <w:style w:type="paragraph" w:styleId="Kop1">
     <w:name w:val="heading 1"/>
-    <w:basedOn w:val="Normal"/>
-    <w:next w:val="Normal"/>
-    <w:link w:val="Heading1Char"/>
+    <w:basedOn w:val="Standaard"/>
+    <w:next w:val="Standaard"/>
+    <w:link w:val="Kop1Char"/>
     <w:uiPriority w:val="9"/>
     <w:qFormat/>
     <w:rsid w:val="009B5830"/>
@@ -6913,11 +7326,11 @@
       <w:szCs w:val="40"/>
     </w:rPr>
   </w:style>
-  <w:style w:type="paragraph" w:styleId="Heading2">
+  <w:style w:type="paragraph" w:styleId="Kop2">
     <w:name w:val="heading 2"/>
-    <w:basedOn w:val="Normal"/>
-    <w:next w:val="Normal"/>
-    <w:link w:val="Heading2Char"/>
+    <w:basedOn w:val="Standaard"/>
+    <w:next w:val="Standaard"/>
+    <w:link w:val="Kop2Char"/>
     <w:uiPriority w:val="9"/>
     <w:unhideWhenUsed/>
     <w:qFormat/>
@@ -6935,11 +7348,11 @@
       <w:szCs w:val="32"/>
     </w:rPr>
   </w:style>
-  <w:style w:type="paragraph" w:styleId="Heading3">
+  <w:style w:type="paragraph" w:styleId="Kop3">
     <w:name w:val="heading 3"/>
-    <w:basedOn w:val="Normal"/>
-    <w:next w:val="Normal"/>
-    <w:link w:val="Heading3Char"/>
+    <w:basedOn w:val="Standaard"/>
+    <w:next w:val="Standaard"/>
+    <w:link w:val="Kop3Char"/>
     <w:uiPriority w:val="9"/>
     <w:semiHidden/>
     <w:unhideWhenUsed/>
@@ -6958,11 +7371,11 @@
       <w:szCs w:val="28"/>
     </w:rPr>
   </w:style>
-  <w:style w:type="paragraph" w:styleId="Heading4">
+  <w:style w:type="paragraph" w:styleId="Kop4">
     <w:name w:val="heading 4"/>
-    <w:basedOn w:val="Normal"/>
-    <w:next w:val="Normal"/>
-    <w:link w:val="Heading4Char"/>
+    <w:basedOn w:val="Standaard"/>
+    <w:next w:val="Standaard"/>
+    <w:link w:val="Kop4Char"/>
     <w:uiPriority w:val="9"/>
     <w:semiHidden/>
     <w:unhideWhenUsed/>
@@ -6981,11 +7394,11 @@
       <w:color w:val="0F4761" w:themeColor="accent1" w:themeShade="BF"/>
     </w:rPr>
   </w:style>
-  <w:style w:type="paragraph" w:styleId="Heading5">
+  <w:style w:type="paragraph" w:styleId="Kop5">
     <w:name w:val="heading 5"/>
-    <w:basedOn w:val="Normal"/>
-    <w:next w:val="Normal"/>
-    <w:link w:val="Heading5Char"/>
+    <w:basedOn w:val="Standaard"/>
+    <w:next w:val="Standaard"/>
+    <w:link w:val="Kop5Char"/>
     <w:uiPriority w:val="9"/>
     <w:semiHidden/>
     <w:unhideWhenUsed/>
@@ -7002,11 +7415,11 @@
       <w:color w:val="0F4761" w:themeColor="accent1" w:themeShade="BF"/>
     </w:rPr>
   </w:style>
-  <w:style w:type="paragraph" w:styleId="Heading6">
+  <w:style w:type="paragraph" w:styleId="Kop6">
     <w:name w:val="heading 6"/>
-    <w:basedOn w:val="Normal"/>
-    <w:next w:val="Normal"/>
-    <w:link w:val="Heading6Char"/>
+    <w:basedOn w:val="Standaard"/>
+    <w:next w:val="Standaard"/>
+    <w:link w:val="Kop6Char"/>
     <w:uiPriority w:val="9"/>
     <w:semiHidden/>
     <w:unhideWhenUsed/>
@@ -7025,11 +7438,11 @@
       <w:color w:val="595959" w:themeColor="text1" w:themeTint="A6"/>
     </w:rPr>
   </w:style>
-  <w:style w:type="paragraph" w:styleId="Heading7">
+  <w:style w:type="paragraph" w:styleId="Kop7">
     <w:name w:val="heading 7"/>
-    <w:basedOn w:val="Normal"/>
-    <w:next w:val="Normal"/>
-    <w:link w:val="Heading7Char"/>
+    <w:basedOn w:val="Standaard"/>
+    <w:next w:val="Standaard"/>
+    <w:link w:val="Kop7Char"/>
     <w:uiPriority w:val="9"/>
     <w:semiHidden/>
     <w:unhideWhenUsed/>
@@ -7046,11 +7459,11 @@
       <w:color w:val="595959" w:themeColor="text1" w:themeTint="A6"/>
     </w:rPr>
   </w:style>
-  <w:style w:type="paragraph" w:styleId="Heading8">
+  <w:style w:type="paragraph" w:styleId="Kop8">
     <w:name w:val="heading 8"/>
-    <w:basedOn w:val="Normal"/>
-    <w:next w:val="Normal"/>
-    <w:link w:val="Heading8Char"/>
+    <w:basedOn w:val="Standaard"/>
+    <w:next w:val="Standaard"/>
+    <w:link w:val="Kop8Char"/>
     <w:uiPriority w:val="9"/>
     <w:semiHidden/>
     <w:unhideWhenUsed/>
@@ -7069,11 +7482,11 @@
       <w:color w:val="272727" w:themeColor="text1" w:themeTint="D8"/>
     </w:rPr>
   </w:style>
-  <w:style w:type="paragraph" w:styleId="Heading9">
+  <w:style w:type="paragraph" w:styleId="Kop9">
     <w:name w:val="heading 9"/>
-    <w:basedOn w:val="Normal"/>
-    <w:next w:val="Normal"/>
-    <w:link w:val="Heading9Char"/>
+    <w:basedOn w:val="Standaard"/>
+    <w:next w:val="Standaard"/>
+    <w:link w:val="Kop9Char"/>
     <w:uiPriority w:val="9"/>
     <w:semiHidden/>
     <w:unhideWhenUsed/>
@@ -7090,13 +7503,13 @@
       <w:color w:val="272727" w:themeColor="text1" w:themeTint="D8"/>
     </w:rPr>
   </w:style>
-  <w:style w:type="character" w:default="1" w:styleId="DefaultParagraphFont">
+  <w:style w:type="character" w:default="1" w:styleId="Standaardalinea-lettertype">
     <w:name w:val="Default Paragraph Font"/>
     <w:uiPriority w:val="1"/>
     <w:semiHidden/>
     <w:unhideWhenUsed/>
   </w:style>
-  <w:style w:type="table" w:default="1" w:styleId="TableNormal">
+  <w:style w:type="table" w:default="1" w:styleId="Standaardtabel">
     <w:name w:val="Normal Table"/>
     <w:uiPriority w:val="99"/>
     <w:semiHidden/>
@@ -7111,16 +7524,16 @@
       </w:tblCellMar>
     </w:tblPr>
   </w:style>
-  <w:style w:type="numbering" w:default="1" w:styleId="NoList">
+  <w:style w:type="numbering" w:default="1" w:styleId="Geenlijst">
     <w:name w:val="No List"/>
     <w:uiPriority w:val="99"/>
     <w:semiHidden/>
     <w:unhideWhenUsed/>
   </w:style>
-  <w:style w:type="character" w:customStyle="1" w:styleId="Heading1Char">
-    <w:name w:val="Heading 1 Char"/>
-    <w:basedOn w:val="DefaultParagraphFont"/>
-    <w:link w:val="Heading1"/>
+  <w:style w:type="character" w:customStyle="1" w:styleId="Kop1Char">
+    <w:name w:val="Kop 1 Char"/>
+    <w:basedOn w:val="Standaardalinea-lettertype"/>
+    <w:link w:val="Kop1"/>
     <w:uiPriority w:val="9"/>
     <w:rsid w:val="009B5830"/>
     <w:rPr>
@@ -7130,10 +7543,10 @@
       <w:szCs w:val="40"/>
     </w:rPr>
   </w:style>
-  <w:style w:type="character" w:customStyle="1" w:styleId="Heading2Char">
-    <w:name w:val="Heading 2 Char"/>
-    <w:basedOn w:val="DefaultParagraphFont"/>
-    <w:link w:val="Heading2"/>
+  <w:style w:type="character" w:customStyle="1" w:styleId="Kop2Char">
+    <w:name w:val="Kop 2 Char"/>
+    <w:basedOn w:val="Standaardalinea-lettertype"/>
+    <w:link w:val="Kop2"/>
     <w:uiPriority w:val="9"/>
     <w:rsid w:val="009B5830"/>
     <w:rPr>
@@ -7143,10 +7556,10 @@
       <w:szCs w:val="32"/>
     </w:rPr>
   </w:style>
-  <w:style w:type="character" w:customStyle="1" w:styleId="Heading3Char">
-    <w:name w:val="Heading 3 Char"/>
-    <w:basedOn w:val="DefaultParagraphFont"/>
-    <w:link w:val="Heading3"/>
+  <w:style w:type="character" w:customStyle="1" w:styleId="Kop3Char">
+    <w:name w:val="Kop 3 Char"/>
+    <w:basedOn w:val="Standaardalinea-lettertype"/>
+    <w:link w:val="Kop3"/>
     <w:uiPriority w:val="9"/>
     <w:semiHidden/>
     <w:rsid w:val="009B5830"/>
@@ -7157,10 +7570,10 @@
       <w:szCs w:val="28"/>
     </w:rPr>
   </w:style>
-  <w:style w:type="character" w:customStyle="1" w:styleId="Heading4Char">
-    <w:name w:val="Heading 4 Char"/>
-    <w:basedOn w:val="DefaultParagraphFont"/>
-    <w:link w:val="Heading4"/>
+  <w:style w:type="character" w:customStyle="1" w:styleId="Kop4Char">
+    <w:name w:val="Kop 4 Char"/>
+    <w:basedOn w:val="Standaardalinea-lettertype"/>
+    <w:link w:val="Kop4"/>
     <w:uiPriority w:val="9"/>
     <w:semiHidden/>
     <w:rsid w:val="009B5830"/>
@@ -7171,10 +7584,10 @@
       <w:color w:val="0F4761" w:themeColor="accent1" w:themeShade="BF"/>
     </w:rPr>
   </w:style>
-  <w:style w:type="character" w:customStyle="1" w:styleId="Heading5Char">
-    <w:name w:val="Heading 5 Char"/>
-    <w:basedOn w:val="DefaultParagraphFont"/>
-    <w:link w:val="Heading5"/>
+  <w:style w:type="character" w:customStyle="1" w:styleId="Kop5Char">
+    <w:name w:val="Kop 5 Char"/>
+    <w:basedOn w:val="Standaardalinea-lettertype"/>
+    <w:link w:val="Kop5"/>
     <w:uiPriority w:val="9"/>
     <w:semiHidden/>
     <w:rsid w:val="009B5830"/>
@@ -7183,10 +7596,10 @@
       <w:color w:val="0F4761" w:themeColor="accent1" w:themeShade="BF"/>
     </w:rPr>
   </w:style>
-  <w:style w:type="character" w:customStyle="1" w:styleId="Heading6Char">
-    <w:name w:val="Heading 6 Char"/>
-    <w:basedOn w:val="DefaultParagraphFont"/>
-    <w:link w:val="Heading6"/>
+  <w:style w:type="character" w:customStyle="1" w:styleId="Kop6Char">
+    <w:name w:val="Kop 6 Char"/>
+    <w:basedOn w:val="Standaardalinea-lettertype"/>
+    <w:link w:val="Kop6"/>
     <w:uiPriority w:val="9"/>
     <w:semiHidden/>
     <w:rsid w:val="009B5830"/>
@@ -7197,10 +7610,10 @@
       <w:color w:val="595959" w:themeColor="text1" w:themeTint="A6"/>
     </w:rPr>
   </w:style>
-  <w:style w:type="character" w:customStyle="1" w:styleId="Heading7Char">
-    <w:name w:val="Heading 7 Char"/>
-    <w:basedOn w:val="DefaultParagraphFont"/>
-    <w:link w:val="Heading7"/>
+  <w:style w:type="character" w:customStyle="1" w:styleId="Kop7Char">
+    <w:name w:val="Kop 7 Char"/>
+    <w:basedOn w:val="Standaardalinea-lettertype"/>
+    <w:link w:val="Kop7"/>
     <w:uiPriority w:val="9"/>
     <w:semiHidden/>
     <w:rsid w:val="009B5830"/>
@@ -7209,10 +7622,10 @@
       <w:color w:val="595959" w:themeColor="text1" w:themeTint="A6"/>
     </w:rPr>
   </w:style>
-  <w:style w:type="character" w:customStyle="1" w:styleId="Heading8Char">
-    <w:name w:val="Heading 8 Char"/>
-    <w:basedOn w:val="DefaultParagraphFont"/>
-    <w:link w:val="Heading8"/>
+  <w:style w:type="character" w:customStyle="1" w:styleId="Kop8Char">
+    <w:name w:val="Kop 8 Char"/>
+    <w:basedOn w:val="Standaardalinea-lettertype"/>
+    <w:link w:val="Kop8"/>
     <w:uiPriority w:val="9"/>
     <w:semiHidden/>
     <w:rsid w:val="009B5830"/>
@@ -7223,10 +7636,10 @@
       <w:color w:val="272727" w:themeColor="text1" w:themeTint="D8"/>
     </w:rPr>
   </w:style>
-  <w:style w:type="character" w:customStyle="1" w:styleId="Heading9Char">
-    <w:name w:val="Heading 9 Char"/>
-    <w:basedOn w:val="DefaultParagraphFont"/>
-    <w:link w:val="Heading9"/>
+  <w:style w:type="character" w:customStyle="1" w:styleId="Kop9Char">
+    <w:name w:val="Kop 9 Char"/>
+    <w:basedOn w:val="Standaardalinea-lettertype"/>
+    <w:link w:val="Kop9"/>
     <w:uiPriority w:val="9"/>
     <w:semiHidden/>
     <w:rsid w:val="009B5830"/>
@@ -7235,11 +7648,11 @@
       <w:color w:val="272727" w:themeColor="text1" w:themeTint="D8"/>
     </w:rPr>
   </w:style>
-  <w:style w:type="paragraph" w:styleId="Title">
+  <w:style w:type="paragraph" w:styleId="Titel">
     <w:name w:val="Title"/>
-    <w:basedOn w:val="Normal"/>
-    <w:next w:val="Normal"/>
-    <w:link w:val="TitleChar"/>
+    <w:basedOn w:val="Standaard"/>
+    <w:next w:val="Standaard"/>
+    <w:link w:val="TitelChar"/>
     <w:uiPriority w:val="10"/>
     <w:qFormat/>
     <w:rsid w:val="009B5830"/>
@@ -7255,10 +7668,10 @@
       <w:szCs w:val="56"/>
     </w:rPr>
   </w:style>
-  <w:style w:type="character" w:customStyle="1" w:styleId="TitleChar">
-    <w:name w:val="Title Char"/>
-    <w:basedOn w:val="DefaultParagraphFont"/>
-    <w:link w:val="Title"/>
+  <w:style w:type="character" w:customStyle="1" w:styleId="TitelChar">
+    <w:name w:val="Titel Char"/>
+    <w:basedOn w:val="Standaardalinea-lettertype"/>
+    <w:link w:val="Titel"/>
     <w:uiPriority w:val="10"/>
     <w:rsid w:val="009B5830"/>
     <w:rPr>
@@ -7269,11 +7682,11 @@
       <w:szCs w:val="56"/>
     </w:rPr>
   </w:style>
-  <w:style w:type="paragraph" w:styleId="Subtitle">
+  <w:style w:type="paragraph" w:styleId="Ondertitel">
     <w:name w:val="Subtitle"/>
-    <w:basedOn w:val="Normal"/>
-    <w:next w:val="Normal"/>
-    <w:link w:val="SubtitleChar"/>
+    <w:basedOn w:val="Standaard"/>
+    <w:next w:val="Standaard"/>
+    <w:link w:val="OndertitelChar"/>
     <w:uiPriority w:val="11"/>
     <w:qFormat/>
     <w:rsid w:val="009B5830"/>
@@ -7290,10 +7703,10 @@
       <w:szCs w:val="28"/>
     </w:rPr>
   </w:style>
-  <w:style w:type="character" w:customStyle="1" w:styleId="SubtitleChar">
-    <w:name w:val="Subtitle Char"/>
-    <w:basedOn w:val="DefaultParagraphFont"/>
-    <w:link w:val="Subtitle"/>
+  <w:style w:type="character" w:customStyle="1" w:styleId="OndertitelChar">
+    <w:name w:val="Ondertitel Char"/>
+    <w:basedOn w:val="Standaardalinea-lettertype"/>
+    <w:link w:val="Ondertitel"/>
     <w:uiPriority w:val="11"/>
     <w:rsid w:val="009B5830"/>
     <w:rPr>
@@ -7304,11 +7717,11 @@
       <w:szCs w:val="28"/>
     </w:rPr>
   </w:style>
-  <w:style w:type="paragraph" w:styleId="Quote">
+  <w:style w:type="paragraph" w:styleId="Citaat">
     <w:name w:val="Quote"/>
-    <w:basedOn w:val="Normal"/>
-    <w:next w:val="Normal"/>
-    <w:link w:val="QuoteChar"/>
+    <w:basedOn w:val="Standaard"/>
+    <w:next w:val="Standaard"/>
+    <w:link w:val="CitaatChar"/>
     <w:uiPriority w:val="29"/>
     <w:qFormat/>
     <w:rsid w:val="009B5830"/>
@@ -7322,10 +7735,10 @@
       <w:color w:val="404040" w:themeColor="text1" w:themeTint="BF"/>
     </w:rPr>
   </w:style>
-  <w:style w:type="character" w:customStyle="1" w:styleId="QuoteChar">
-    <w:name w:val="Quote Char"/>
-    <w:basedOn w:val="DefaultParagraphFont"/>
-    <w:link w:val="Quote"/>
+  <w:style w:type="character" w:customStyle="1" w:styleId="CitaatChar">
+    <w:name w:val="Citaat Char"/>
+    <w:basedOn w:val="Standaardalinea-lettertype"/>
+    <w:link w:val="Citaat"/>
     <w:uiPriority w:val="29"/>
     <w:rsid w:val="009B5830"/>
     <w:rPr>
@@ -7334,9 +7747,9 @@
       <w:color w:val="404040" w:themeColor="text1" w:themeTint="BF"/>
     </w:rPr>
   </w:style>
-  <w:style w:type="paragraph" w:styleId="ListParagraph">
+  <w:style w:type="paragraph" w:styleId="Lijstalinea">
     <w:name w:val="List Paragraph"/>
-    <w:basedOn w:val="Normal"/>
+    <w:basedOn w:val="Standaard"/>
     <w:uiPriority w:val="34"/>
     <w:qFormat/>
     <w:rsid w:val="009B5830"/>
@@ -7345,9 +7758,9 @@
       <w:contextualSpacing/>
     </w:pPr>
   </w:style>
-  <w:style w:type="character" w:styleId="IntenseEmphasis">
+  <w:style w:type="character" w:styleId="Intensievebenadrukking">
     <w:name w:val="Intense Emphasis"/>
-    <w:basedOn w:val="DefaultParagraphFont"/>
+    <w:basedOn w:val="Standaardalinea-lettertype"/>
     <w:uiPriority w:val="21"/>
     <w:qFormat/>
     <w:rsid w:val="009B5830"/>
@@ -7357,11 +7770,11 @@
       <w:color w:val="0F4761" w:themeColor="accent1" w:themeShade="BF"/>
     </w:rPr>
   </w:style>
-  <w:style w:type="paragraph" w:styleId="IntenseQuote">
+  <w:style w:type="paragraph" w:styleId="Duidelijkcitaat">
     <w:name w:val="Intense Quote"/>
-    <w:basedOn w:val="Normal"/>
-    <w:next w:val="Normal"/>
-    <w:link w:val="IntenseQuoteChar"/>
+    <w:basedOn w:val="Standaard"/>
+    <w:next w:val="Standaard"/>
+    <w:link w:val="DuidelijkcitaatChar"/>
     <w:uiPriority w:val="30"/>
     <w:qFormat/>
     <w:rsid w:val="009B5830"/>
@@ -7380,10 +7793,10 @@
       <w:color w:val="0F4761" w:themeColor="accent1" w:themeShade="BF"/>
     </w:rPr>
   </w:style>
-  <w:style w:type="character" w:customStyle="1" w:styleId="IntenseQuoteChar">
-    <w:name w:val="Intense Quote Char"/>
-    <w:basedOn w:val="DefaultParagraphFont"/>
-    <w:link w:val="IntenseQuote"/>
+  <w:style w:type="character" w:customStyle="1" w:styleId="DuidelijkcitaatChar">
+    <w:name w:val="Duidelijk citaat Char"/>
+    <w:basedOn w:val="Standaardalinea-lettertype"/>
+    <w:link w:val="Duidelijkcitaat"/>
     <w:uiPriority w:val="30"/>
     <w:rsid w:val="009B5830"/>
     <w:rPr>
@@ -7392,9 +7805,9 @@
       <w:color w:val="0F4761" w:themeColor="accent1" w:themeShade="BF"/>
     </w:rPr>
   </w:style>
-  <w:style w:type="character" w:styleId="IntenseReference">
+  <w:style w:type="character" w:styleId="Intensieveverwijzing">
     <w:name w:val="Intense Reference"/>
-    <w:basedOn w:val="DefaultParagraphFont"/>
+    <w:basedOn w:val="Standaardalinea-lettertype"/>
     <w:uiPriority w:val="32"/>
     <w:qFormat/>
     <w:rsid w:val="009B5830"/>
@@ -7406,10 +7819,10 @@
       <w:spacing w:val="5"/>
     </w:rPr>
   </w:style>
-  <w:style w:type="paragraph" w:styleId="TOCHeading">
+  <w:style w:type="paragraph" w:styleId="Kopvaninhoudsopgave">
     <w:name w:val="TOC Heading"/>
-    <w:basedOn w:val="Heading1"/>
-    <w:next w:val="Normal"/>
+    <w:basedOn w:val="Kop1"/>
+    <w:next w:val="Standaard"/>
     <w:uiPriority w:val="39"/>
     <w:unhideWhenUsed/>
     <w:qFormat/>
@@ -7427,10 +7840,10 @@
       <w14:ligatures w14:val="none"/>
     </w:rPr>
   </w:style>
-  <w:style w:type="paragraph" w:styleId="TOC1">
+  <w:style w:type="paragraph" w:styleId="Inhopg1">
     <w:name w:val="toc 1"/>
-    <w:basedOn w:val="Normal"/>
-    <w:next w:val="Normal"/>
+    <w:basedOn w:val="Standaard"/>
+    <w:next w:val="Standaard"/>
     <w:autoRedefine/>
     <w:uiPriority w:val="39"/>
     <w:unhideWhenUsed/>
@@ -7445,10 +7858,10 @@
       <w:iCs/>
     </w:rPr>
   </w:style>
-  <w:style w:type="paragraph" w:styleId="TOC2">
+  <w:style w:type="paragraph" w:styleId="Inhopg2">
     <w:name w:val="toc 2"/>
-    <w:basedOn w:val="Normal"/>
-    <w:next w:val="Normal"/>
+    <w:basedOn w:val="Standaard"/>
+    <w:next w:val="Standaard"/>
     <w:autoRedefine/>
     <w:uiPriority w:val="39"/>
     <w:unhideWhenUsed/>
@@ -7464,10 +7877,10 @@
       <w:szCs w:val="22"/>
     </w:rPr>
   </w:style>
-  <w:style w:type="paragraph" w:styleId="TOC3">
+  <w:style w:type="paragraph" w:styleId="Inhopg3">
     <w:name w:val="toc 3"/>
-    <w:basedOn w:val="Normal"/>
-    <w:next w:val="Normal"/>
+    <w:basedOn w:val="Standaard"/>
+    <w:next w:val="Standaard"/>
     <w:autoRedefine/>
     <w:uiPriority w:val="39"/>
     <w:semiHidden/>
@@ -7482,10 +7895,10 @@
       <w:szCs w:val="20"/>
     </w:rPr>
   </w:style>
-  <w:style w:type="paragraph" w:styleId="TOC4">
+  <w:style w:type="paragraph" w:styleId="Inhopg4">
     <w:name w:val="toc 4"/>
-    <w:basedOn w:val="Normal"/>
-    <w:next w:val="Normal"/>
+    <w:basedOn w:val="Standaard"/>
+    <w:next w:val="Standaard"/>
     <w:autoRedefine/>
     <w:uiPriority w:val="39"/>
     <w:semiHidden/>
@@ -7500,10 +7913,10 @@
       <w:szCs w:val="20"/>
     </w:rPr>
   </w:style>
-  <w:style w:type="paragraph" w:styleId="TOC5">
+  <w:style w:type="paragraph" w:styleId="Inhopg5">
     <w:name w:val="toc 5"/>
-    <w:basedOn w:val="Normal"/>
-    <w:next w:val="Normal"/>
+    <w:basedOn w:val="Standaard"/>
+    <w:next w:val="Standaard"/>
     <w:autoRedefine/>
     <w:uiPriority w:val="39"/>
     <w:semiHidden/>
@@ -7518,10 +7931,10 @@
       <w:szCs w:val="20"/>
     </w:rPr>
   </w:style>
-  <w:style w:type="paragraph" w:styleId="TOC6">
+  <w:style w:type="paragraph" w:styleId="Inhopg6">
     <w:name w:val="toc 6"/>
-    <w:basedOn w:val="Normal"/>
-    <w:next w:val="Normal"/>
+    <w:basedOn w:val="Standaard"/>
+    <w:next w:val="Standaard"/>
     <w:autoRedefine/>
     <w:uiPriority w:val="39"/>
     <w:semiHidden/>
@@ -7536,10 +7949,10 @@
       <w:szCs w:val="20"/>
     </w:rPr>
   </w:style>
-  <w:style w:type="paragraph" w:styleId="TOC7">
+  <w:style w:type="paragraph" w:styleId="Inhopg7">
     <w:name w:val="toc 7"/>
-    <w:basedOn w:val="Normal"/>
-    <w:next w:val="Normal"/>
+    <w:basedOn w:val="Standaard"/>
+    <w:next w:val="Standaard"/>
     <w:autoRedefine/>
     <w:uiPriority w:val="39"/>
     <w:semiHidden/>
@@ -7554,10 +7967,10 @@
       <w:szCs w:val="20"/>
     </w:rPr>
   </w:style>
-  <w:style w:type="paragraph" w:styleId="TOC8">
+  <w:style w:type="paragraph" w:styleId="Inhopg8">
     <w:name w:val="toc 8"/>
-    <w:basedOn w:val="Normal"/>
-    <w:next w:val="Normal"/>
+    <w:basedOn w:val="Standaard"/>
+    <w:next w:val="Standaard"/>
     <w:autoRedefine/>
     <w:uiPriority w:val="39"/>
     <w:semiHidden/>
@@ -7572,10 +7985,10 @@
       <w:szCs w:val="20"/>
     </w:rPr>
   </w:style>
-  <w:style w:type="paragraph" w:styleId="TOC9">
+  <w:style w:type="paragraph" w:styleId="Inhopg9">
     <w:name w:val="toc 9"/>
-    <w:basedOn w:val="Normal"/>
-    <w:next w:val="Normal"/>
+    <w:basedOn w:val="Standaard"/>
+    <w:next w:val="Standaard"/>
     <w:autoRedefine/>
     <w:uiPriority w:val="39"/>
     <w:semiHidden/>
@@ -7592,7 +8005,7 @@
   </w:style>
   <w:style w:type="character" w:styleId="Hyperlink">
     <w:name w:val="Hyperlink"/>
-    <w:basedOn w:val="DefaultParagraphFont"/>
+    <w:basedOn w:val="Standaardalinea-lettertype"/>
     <w:uiPriority w:val="99"/>
     <w:unhideWhenUsed/>
     <w:rsid w:val="00E87585"/>
@@ -7601,9 +8014,9 @@
       <w:u w:val="single"/>
     </w:rPr>
   </w:style>
-  <w:style w:type="table" w:styleId="TableGrid">
+  <w:style w:type="table" w:styleId="Tabelraster">
     <w:name w:val="Table Grid"/>
-    <w:basedOn w:val="TableNormal"/>
+    <w:basedOn w:val="Standaardtabel"/>
     <w:uiPriority w:val="39"/>
     <w:rsid w:val="004E2EE9"/>
     <w:pPr>

</xml_diff>